<commit_message>
Modified StudentController constructor to handle if file student.ser exists
</commit_message>
<xml_diff>
--- a/Research Project 20%.docx
+++ b/Research Project 20%.docx
@@ -57,21 +57,69 @@
     <w:p>
       <w:pPr>
         <w:rPr>
-          <w:sz w:val="28"/>
-          <w:szCs w:val="28"/>
-        </w:rPr>
-      </w:pPr>
-      <w:r>
-        <w:rPr>
-          <w:sz w:val="28"/>
-          <w:szCs w:val="28"/>
-        </w:rPr>
-        <w:t xml:space="preserve">Using a design pattern of your choice (Singleton, Decorator, Factory, MVC), design a program which is </w:t>
+          <w:strike/>
+          <w:sz w:val="28"/>
+          <w:szCs w:val="28"/>
+        </w:rPr>
+      </w:pPr>
+      <w:r>
+        <w:rPr>
+          <w:strike/>
+          <w:sz w:val="28"/>
+          <w:szCs w:val="28"/>
+        </w:rPr>
+        <w:t>Using a design pattern of your choice</w:t>
+      </w:r>
+      <w:r>
+        <w:rPr>
+          <w:sz w:val="28"/>
+          <w:szCs w:val="28"/>
+        </w:rPr>
+        <w:t xml:space="preserve"> (</w:t>
+      </w:r>
+      <w:r>
+        <w:rPr>
+          <w:strike/>
+          <w:sz w:val="28"/>
+          <w:szCs w:val="28"/>
+        </w:rPr>
+        <w:t>Singleton</w:t>
+      </w:r>
+      <w:r>
+        <w:rPr>
+          <w:sz w:val="28"/>
+          <w:szCs w:val="28"/>
+        </w:rPr>
+        <w:t xml:space="preserve">, Decorator, Factory, </w:t>
+      </w:r>
+      <w:r>
+        <w:rPr>
+          <w:strike/>
+          <w:sz w:val="28"/>
+          <w:szCs w:val="28"/>
+        </w:rPr>
+        <w:t>MVC</w:t>
+      </w:r>
+      <w:r>
+        <w:rPr>
+          <w:sz w:val="28"/>
+          <w:szCs w:val="28"/>
+        </w:rPr>
+        <w:t xml:space="preserve">), </w:t>
+      </w:r>
+      <w:r>
+        <w:rPr>
+          <w:strike/>
+          <w:sz w:val="28"/>
+          <w:szCs w:val="28"/>
+        </w:rPr>
+        <w:t xml:space="preserve">design a program which is </w:t>
       </w:r>
       <w:r>
         <w:rPr>
           <w:b/>
           <w:bCs/>
+          <w:strike/>
           <w:sz w:val="28"/>
           <w:szCs w:val="28"/>
           <w:u w:val="single"/>
@@ -80,6 +128,7 @@
       </w:r>
       <w:r>
         <w:rPr>
+          <w:strike/>
           <w:sz w:val="28"/>
           <w:szCs w:val="28"/>
         </w:rPr>
@@ -177,12 +226,14 @@
           <w:numId w:val="1"/>
         </w:numPr>
         <w:rPr>
-          <w:sz w:val="28"/>
-          <w:szCs w:val="28"/>
-        </w:rPr>
-      </w:pPr>
-      <w:r>
-        <w:rPr>
+          <w:strike/>
+          <w:sz w:val="28"/>
+          <w:szCs w:val="28"/>
+        </w:rPr>
+      </w:pPr>
+      <w:r>
+        <w:rPr>
+          <w:strike/>
           <w:sz w:val="28"/>
           <w:szCs w:val="28"/>
         </w:rPr>
@@ -197,12 +248,14 @@
           <w:numId w:val="1"/>
         </w:numPr>
         <w:rPr>
-          <w:sz w:val="28"/>
-          <w:szCs w:val="28"/>
-        </w:rPr>
-      </w:pPr>
-      <w:r>
-        <w:rPr>
+          <w:strike/>
+          <w:sz w:val="28"/>
+          <w:szCs w:val="28"/>
+        </w:rPr>
+      </w:pPr>
+      <w:r>
+        <w:rPr>
+          <w:strike/>
           <w:sz w:val="28"/>
           <w:szCs w:val="28"/>
         </w:rPr>
@@ -217,12 +270,14 @@
           <w:numId w:val="1"/>
         </w:numPr>
         <w:rPr>
-          <w:sz w:val="28"/>
-          <w:szCs w:val="28"/>
-        </w:rPr>
-      </w:pPr>
-      <w:r>
-        <w:rPr>
+          <w:strike/>
+          <w:sz w:val="28"/>
+          <w:szCs w:val="28"/>
+        </w:rPr>
+      </w:pPr>
+      <w:r>
+        <w:rPr>
+          <w:strike/>
           <w:sz w:val="28"/>
           <w:szCs w:val="28"/>
         </w:rPr>
@@ -231,6 +286,7 @@
       <w:proofErr w:type="gramStart"/>
       <w:r>
         <w:rPr>
+          <w:strike/>
           <w:sz w:val="28"/>
           <w:szCs w:val="28"/>
         </w:rPr>
@@ -246,12 +302,14 @@
           <w:numId w:val="1"/>
         </w:numPr>
         <w:rPr>
-          <w:sz w:val="28"/>
-          <w:szCs w:val="28"/>
-        </w:rPr>
-      </w:pPr>
-      <w:r>
-        <w:rPr>
+          <w:strike/>
+          <w:sz w:val="28"/>
+          <w:szCs w:val="28"/>
+        </w:rPr>
+      </w:pPr>
+      <w:r>
+        <w:rPr>
+          <w:strike/>
           <w:sz w:val="28"/>
           <w:szCs w:val="28"/>
         </w:rPr>
@@ -260,6 +318,7 @@
       <w:proofErr w:type="gramStart"/>
       <w:r>
         <w:rPr>
+          <w:strike/>
           <w:sz w:val="28"/>
           <w:szCs w:val="28"/>
         </w:rPr>
@@ -275,12 +334,14 @@
           <w:numId w:val="1"/>
         </w:numPr>
         <w:rPr>
-          <w:sz w:val="28"/>
-          <w:szCs w:val="28"/>
-        </w:rPr>
-      </w:pPr>
-      <w:r>
-        <w:rPr>
+          <w:strike/>
+          <w:sz w:val="28"/>
+          <w:szCs w:val="28"/>
+        </w:rPr>
+      </w:pPr>
+      <w:r>
+        <w:rPr>
+          <w:strike/>
           <w:sz w:val="28"/>
           <w:szCs w:val="28"/>
         </w:rPr>
@@ -289,6 +350,7 @@
       <w:proofErr w:type="gramStart"/>
       <w:r>
         <w:rPr>
+          <w:strike/>
           <w:sz w:val="28"/>
           <w:szCs w:val="28"/>
         </w:rPr>
@@ -304,12 +366,14 @@
           <w:numId w:val="1"/>
         </w:numPr>
         <w:rPr>
-          <w:sz w:val="28"/>
-          <w:szCs w:val="28"/>
-        </w:rPr>
-      </w:pPr>
-      <w:r>
-        <w:rPr>
+          <w:strike/>
+          <w:sz w:val="28"/>
+          <w:szCs w:val="28"/>
+        </w:rPr>
+      </w:pPr>
+      <w:r>
+        <w:rPr>
+          <w:strike/>
           <w:sz w:val="28"/>
           <w:szCs w:val="28"/>
         </w:rPr>
@@ -318,6 +382,7 @@
       <w:proofErr w:type="gramStart"/>
       <w:r>
         <w:rPr>
+          <w:strike/>
           <w:sz w:val="28"/>
           <w:szCs w:val="28"/>
         </w:rPr>
@@ -328,6 +393,7 @@
     <w:p>
       <w:pPr>
         <w:rPr>
+          <w:strike/>
           <w:sz w:val="28"/>
           <w:szCs w:val="28"/>
         </w:rPr>
@@ -341,12 +407,14 @@
           <w:numId w:val="1"/>
         </w:numPr>
         <w:rPr>
-          <w:sz w:val="28"/>
-          <w:szCs w:val="28"/>
-        </w:rPr>
-      </w:pPr>
-      <w:r>
-        <w:rPr>
+          <w:strike/>
+          <w:sz w:val="28"/>
+          <w:szCs w:val="28"/>
+        </w:rPr>
+      </w:pPr>
+      <w:r>
+        <w:rPr>
+          <w:strike/>
           <w:sz w:val="28"/>
           <w:szCs w:val="28"/>
         </w:rPr>
@@ -356,12 +424,14 @@
     <w:p>
       <w:pPr>
         <w:rPr>
-          <w:sz w:val="28"/>
-          <w:szCs w:val="28"/>
-        </w:rPr>
-      </w:pPr>
-      <w:r>
-        <w:rPr>
+          <w:strike/>
+          <w:sz w:val="28"/>
+          <w:szCs w:val="28"/>
+        </w:rPr>
+      </w:pPr>
+      <w:r>
+        <w:rPr>
+          <w:strike/>
           <w:sz w:val="28"/>
           <w:szCs w:val="28"/>
         </w:rPr>

</xml_diff>